<commit_message>
auto commit via batch
</commit_message>
<xml_diff>
--- a/Docs/Readme.docx
+++ b/Docs/Readme.docx
@@ -18,8 +18,16 @@
         <w:rPr>
           <w:rFonts w:ascii="Courier New" w:hAnsi="Courier New" w:cs="Courier New"/>
         </w:rPr>
-        <w:t>.cpp</w:t>
-      </w:r>
+        <w:t>.</w:t>
+      </w:r>
+      <w:proofErr w:type="spellStart"/>
+      <w:r>
+        <w:rPr>
+          <w:rFonts w:ascii="Courier New" w:hAnsi="Courier New" w:cs="Courier New"/>
+        </w:rPr>
+        <w:t>cpp</w:t>
+      </w:r>
+      <w:proofErr w:type="spellEnd"/>
       <w:r>
         <w:t xml:space="preserve"> files prefixed with an underscore indicate that they are to be compiled into executables.</w:t>
       </w:r>
@@ -126,7 +134,15 @@
       </w:r>
       <w:r>
         <w:tab/>
-        <w:t>Uses the Hartree-Fock iterative method</w:t>
+        <w:t>Uses the Hartree-</w:t>
+      </w:r>
+      <w:proofErr w:type="spellStart"/>
+      <w:r>
+        <w:t>Fock</w:t>
+      </w:r>
+      <w:proofErr w:type="spellEnd"/>
+      <w:r>
+        <w:t xml:space="preserve"> iterative method</w:t>
       </w:r>
     </w:p>
     <w:p>
@@ -298,8 +314,13 @@
         <w:t>An alternative to _QB3.cpp that uses an alternate implementation of the Hartree</w:t>
       </w:r>
       <w:r>
-        <w:t>-Fock</w:t>
-      </w:r>
+        <w:t>-</w:t>
+      </w:r>
+      <w:proofErr w:type="spellStart"/>
+      <w:r>
+        <w:t>Fock</w:t>
+      </w:r>
+      <w:proofErr w:type="spellEnd"/>
       <w:r>
         <w:t xml:space="preserve"> method</w:t>
       </w:r>
@@ -517,7 +538,14 @@
       </w:r>
       <w:r>
         <w:tab/>
-        <w:t>Atomic potentials &amp; solvers (e.g. Hartree)</w:t>
+      </w:r>
+      <w:proofErr w:type="gramStart"/>
+      <w:r>
+        <w:t>Atomic</w:t>
+      </w:r>
+      <w:proofErr w:type="gramEnd"/>
+      <w:r>
+        <w:t xml:space="preserve"> potentials &amp; solvers (e.g. Hartree)</w:t>
       </w:r>
     </w:p>
     <w:p>
@@ -537,7 +565,35 @@
         <w:rPr>
           <w:rFonts w:ascii="Courier New" w:hAnsi="Courier New" w:cs="Courier New"/>
         </w:rPr>
-        <w:t xml:space="preserve">-llapack -lblas </w:t>
+        <w:t>-</w:t>
+      </w:r>
+      <w:proofErr w:type="spellStart"/>
+      <w:r>
+        <w:rPr>
+          <w:rFonts w:ascii="Courier New" w:hAnsi="Courier New" w:cs="Courier New"/>
+        </w:rPr>
+        <w:t>llapack</w:t>
+      </w:r>
+      <w:proofErr w:type="spellEnd"/>
+      <w:r>
+        <w:rPr>
+          <w:rFonts w:ascii="Courier New" w:hAnsi="Courier New" w:cs="Courier New"/>
+        </w:rPr>
+        <w:t xml:space="preserve"> -</w:t>
+      </w:r>
+      <w:proofErr w:type="spellStart"/>
+      <w:r>
+        <w:rPr>
+          <w:rFonts w:ascii="Courier New" w:hAnsi="Courier New" w:cs="Courier New"/>
+        </w:rPr>
+        <w:t>lblas</w:t>
+      </w:r>
+      <w:proofErr w:type="spellEnd"/>
+      <w:r>
+        <w:rPr>
+          <w:rFonts w:ascii="Courier New" w:hAnsi="Courier New" w:cs="Courier New"/>
+        </w:rPr>
+        <w:t xml:space="preserve"> </w:t>
       </w:r>
       <w:r>
         <w:t>to</w:t>
@@ -586,7 +642,35 @@
         <w:rPr>
           <w:rFonts w:ascii="Courier New" w:hAnsi="Courier New" w:cs="Courier New"/>
         </w:rPr>
-        <w:t>QB1 _QB1.cpp matrix.cpp LP_solvers.cpp vector_utils.cpp spline_eval.cpp Potentials_and_Solvers.cpp -llapack -lblas -O3</w:t>
+        <w:t>QB1 _QB1.cpp matrix.cpp LP_solvers.cpp vector_utils.cpp spline_eval.cpp Potentials_and_Solvers.cpp -</w:t>
+      </w:r>
+      <w:proofErr w:type="spellStart"/>
+      <w:r>
+        <w:rPr>
+          <w:rFonts w:ascii="Courier New" w:hAnsi="Courier New" w:cs="Courier New"/>
+        </w:rPr>
+        <w:t>llapack</w:t>
+      </w:r>
+      <w:proofErr w:type="spellEnd"/>
+      <w:r>
+        <w:rPr>
+          <w:rFonts w:ascii="Courier New" w:hAnsi="Courier New" w:cs="Courier New"/>
+        </w:rPr>
+        <w:t xml:space="preserve"> -</w:t>
+      </w:r>
+      <w:proofErr w:type="spellStart"/>
+      <w:r>
+        <w:rPr>
+          <w:rFonts w:ascii="Courier New" w:hAnsi="Courier New" w:cs="Courier New"/>
+        </w:rPr>
+        <w:t>lblas</w:t>
+      </w:r>
+      <w:proofErr w:type="spellEnd"/>
+      <w:r>
+        <w:rPr>
+          <w:rFonts w:ascii="Courier New" w:hAnsi="Courier New" w:cs="Courier New"/>
+        </w:rPr>
+        <w:t xml:space="preserve"> -O3</w:t>
       </w:r>
     </w:p>
     <w:p>
@@ -1139,7 +1223,21 @@
               <w:rPr>
                 <w:rFonts w:eastAsiaTheme="minorEastAsia"/>
               </w:rPr>
-              <w:t>Number of grid evenly spaced radial grid points. Must of odd for Simpsons integration</w:t>
+              <w:t xml:space="preserve">Number of </w:t>
+            </w:r>
+            <w:proofErr w:type="gramStart"/>
+            <w:r>
+              <w:rPr>
+                <w:rFonts w:eastAsiaTheme="minorEastAsia"/>
+              </w:rPr>
+              <w:t>grid</w:t>
+            </w:r>
+            <w:proofErr w:type="gramEnd"/>
+            <w:r>
+              <w:rPr>
+                <w:rFonts w:eastAsiaTheme="minorEastAsia"/>
+              </w:rPr>
+              <w:t xml:space="preserve"> evenly spaced radial grid points. Must of odd for Simpsons integration</w:t>
             </w:r>
           </w:p>
         </w:tc>
@@ -1471,11 +1569,33 @@
                 <w:rFonts w:eastAsiaTheme="minorEastAsia"/>
               </w:rPr>
             </w:pPr>
-            <w:r>
-              <w:rPr>
-                <w:rFonts w:eastAsiaTheme="minorEastAsia"/>
-              </w:rPr>
-              <w:t>./outputs/B[i]/</w:t>
+            <w:proofErr w:type="gramStart"/>
+            <w:r>
+              <w:rPr>
+                <w:rFonts w:eastAsiaTheme="minorEastAsia"/>
+              </w:rPr>
+              <w:t>./</w:t>
+            </w:r>
+            <w:proofErr w:type="gramEnd"/>
+            <w:r>
+              <w:rPr>
+                <w:rFonts w:eastAsiaTheme="minorEastAsia"/>
+              </w:rPr>
+              <w:t>outputs/B[</w:t>
+            </w:r>
+            <w:proofErr w:type="spellStart"/>
+            <w:r>
+              <w:rPr>
+                <w:rFonts w:eastAsiaTheme="minorEastAsia"/>
+              </w:rPr>
+              <w:t>i</w:t>
+            </w:r>
+            <w:proofErr w:type="spellEnd"/>
+            <w:r>
+              <w:rPr>
+                <w:rFonts w:eastAsiaTheme="minorEastAsia"/>
+              </w:rPr>
+              <w:t>]/</w:t>
             </w:r>
           </w:p>
         </w:tc>
@@ -1854,7 +1974,21 @@
               <w:rPr>
                 <w:rFonts w:eastAsiaTheme="minorEastAsia"/>
               </w:rPr>
-              <w:t>Number of grid evenly spaced radial grid points. Must of odd for Simpsons integration</w:t>
+              <w:t xml:space="preserve">Number of </w:t>
+            </w:r>
+            <w:proofErr w:type="gramStart"/>
+            <w:r>
+              <w:rPr>
+                <w:rFonts w:eastAsiaTheme="minorEastAsia"/>
+              </w:rPr>
+              <w:t>grid</w:t>
+            </w:r>
+            <w:proofErr w:type="gramEnd"/>
+            <w:r>
+              <w:rPr>
+                <w:rFonts w:eastAsiaTheme="minorEastAsia"/>
+              </w:rPr>
+              <w:t xml:space="preserve"> evenly spaced radial grid points. Must of odd for Simpsons integration</w:t>
             </w:r>
           </w:p>
         </w:tc>
@@ -2071,12 +2205,14 @@
                 <w:rFonts w:ascii="CMU Serif" w:eastAsia="SimSun" w:hAnsi="CMU Serif" w:cs="Times New Roman"/>
               </w:rPr>
             </w:pPr>
+            <w:proofErr w:type="spellStart"/>
             <w:r>
               <w:rPr>
                 <w:rFonts w:ascii="CMU Serif" w:eastAsia="SimSun" w:hAnsi="CMU Serif" w:cs="Times New Roman"/>
               </w:rPr>
               <w:t>maxits</w:t>
             </w:r>
+            <w:proofErr w:type="spellEnd"/>
           </w:p>
         </w:tc>
         <w:tc>
@@ -2131,8 +2267,16 @@
               <w:rPr>
                 <w:rFonts w:eastAsiaTheme="minorEastAsia"/>
               </w:rPr>
-              <w:t>Maximum number of iterations in Hartree and Hartree-Fock</w:t>
-            </w:r>
+              <w:t>Maximum number of iterations in Hartree and Hartree-</w:t>
+            </w:r>
+            <w:proofErr w:type="spellStart"/>
+            <w:r>
+              <w:rPr>
+                <w:rFonts w:eastAsiaTheme="minorEastAsia"/>
+              </w:rPr>
+              <w:t>Fock</w:t>
+            </w:r>
+            <w:proofErr w:type="spellEnd"/>
           </w:p>
         </w:tc>
       </w:tr>
@@ -2225,12 +2369,14 @@
                 <w:rFonts w:ascii="CMU Serif" w:eastAsia="SimSun" w:hAnsi="CMU Serif" w:cs="Times New Roman"/>
               </w:rPr>
             </w:pPr>
+            <w:proofErr w:type="spellStart"/>
             <w:r>
               <w:rPr>
                 <w:rFonts w:ascii="CMU Serif" w:eastAsia="SimSun" w:hAnsi="CMU Serif" w:cs="Times New Roman"/>
               </w:rPr>
               <w:t>Ens_to_check</w:t>
             </w:r>
+            <w:proofErr w:type="spellEnd"/>
           </w:p>
         </w:tc>
         <w:tc>
@@ -2417,11 +2563,33 @@
                 <w:rFonts w:eastAsiaTheme="minorEastAsia"/>
               </w:rPr>
             </w:pPr>
-            <w:r>
-              <w:rPr>
-                <w:rFonts w:eastAsiaTheme="minorEastAsia"/>
-              </w:rPr>
-              <w:t>./outputs/B[i]/</w:t>
+            <w:proofErr w:type="gramStart"/>
+            <w:r>
+              <w:rPr>
+                <w:rFonts w:eastAsiaTheme="minorEastAsia"/>
+              </w:rPr>
+              <w:t>./</w:t>
+            </w:r>
+            <w:proofErr w:type="gramEnd"/>
+            <w:r>
+              <w:rPr>
+                <w:rFonts w:eastAsiaTheme="minorEastAsia"/>
+              </w:rPr>
+              <w:t>outputs/B[</w:t>
+            </w:r>
+            <w:proofErr w:type="spellStart"/>
+            <w:r>
+              <w:rPr>
+                <w:rFonts w:eastAsiaTheme="minorEastAsia"/>
+              </w:rPr>
+              <w:t>i</w:t>
+            </w:r>
+            <w:proofErr w:type="spellEnd"/>
+            <w:r>
+              <w:rPr>
+                <w:rFonts w:eastAsiaTheme="minorEastAsia"/>
+              </w:rPr>
+              <w:t>]/</w:t>
             </w:r>
           </w:p>
         </w:tc>
@@ -2467,8 +2635,18 @@
           <w:bCs/>
         </w:rPr>
         <w:lastRenderedPageBreak/>
-        <w:t>_SingleHydrogen</w:t>
-      </w:r>
+        <w:t>_</w:t>
+      </w:r>
+      <w:proofErr w:type="spellStart"/>
+      <w:r>
+        <w:rPr>
+          <w:rFonts w:eastAsiaTheme="minorEastAsia"/>
+          <w:b/>
+          <w:bCs/>
+        </w:rPr>
+        <w:t>SingleHydrogen</w:t>
+      </w:r>
+      <w:proofErr w:type="spellEnd"/>
     </w:p>
     <w:tbl>
       <w:tblPr>
@@ -2939,7 +3117,21 @@
               <w:rPr>
                 <w:rFonts w:eastAsiaTheme="minorEastAsia"/>
               </w:rPr>
-              <w:t>Number of grid evenly spaced radial grid points. Must of odd for Simpsons integration</w:t>
+              <w:t xml:space="preserve">Number of </w:t>
+            </w:r>
+            <w:proofErr w:type="gramStart"/>
+            <w:r>
+              <w:rPr>
+                <w:rFonts w:eastAsiaTheme="minorEastAsia"/>
+              </w:rPr>
+              <w:t>grid</w:t>
+            </w:r>
+            <w:proofErr w:type="gramEnd"/>
+            <w:r>
+              <w:rPr>
+                <w:rFonts w:eastAsiaTheme="minorEastAsia"/>
+              </w:rPr>
+              <w:t xml:space="preserve"> evenly spaced radial grid points. Must of odd for Simpsons integration</w:t>
             </w:r>
           </w:p>
         </w:tc>
@@ -3277,11 +3469,19 @@
                 <w:rFonts w:eastAsiaTheme="minorEastAsia"/>
               </w:rPr>
             </w:pPr>
-            <w:r>
-              <w:rPr>
-                <w:rFonts w:eastAsiaTheme="minorEastAsia"/>
-              </w:rPr>
-              <w:t>./outputs/</w:t>
+            <w:proofErr w:type="gramStart"/>
+            <w:r>
+              <w:rPr>
+                <w:rFonts w:eastAsiaTheme="minorEastAsia"/>
+              </w:rPr>
+              <w:t>./</w:t>
+            </w:r>
+            <w:proofErr w:type="gramEnd"/>
+            <w:r>
+              <w:rPr>
+                <w:rFonts w:eastAsiaTheme="minorEastAsia"/>
+              </w:rPr>
+              <w:t>outputs/</w:t>
             </w:r>
             <w:r>
               <w:rPr>
@@ -3334,7 +3534,13 @@
     </w:p>
     <w:p>
       <w:r>
-        <w:t xml:space="preserve">To generate the plots in the report, pythons scripts have been added to the pre-made output folders. Activating these should save the relevant plots to the folder. </w:t>
+        <w:t>To generate the plots in the report, pythons scripts have been added to the pre-made output folders. Activating these should save the relevant plots to the folder.</w:t>
+      </w:r>
+      <w:r>
+        <w:t xml:space="preserve"> </w:t>
+      </w:r>
+      <w:r>
+        <w:t xml:space="preserve"> </w:t>
       </w:r>
     </w:p>
     <w:sectPr>

</xml_diff>